<commit_message>
Corregir bug en regenerar_html.py y actualizar matrices + documentos Word con cita SIETE LEONES-INMERSSO BOUTIQUE
</commit_message>
<xml_diff>
--- a/documentos_vendedores/SIETE LEONES CAFÉ.docx
+++ b/documentos_vendedores/SIETE LEONES CAFÉ.docx
@@ -20,7 +20,7 @@
         <w:t xml:space="preserve">Total de citas programadas: </w:t>
       </w:r>
       <w:r>
-        <w:t>2</w:t>
+        <w:t>3</w:t>
       </w:r>
     </w:p>
     <w:p/>
@@ -121,6 +121,45 @@
             </w:pPr>
             <w:r>
               <w:t>BOX BRAND</w:t>
+            </w:r>
+          </w:p>
+        </w:tc>
+      </w:tr>
+      <w:tr>
+        <w:tc>
+          <w:tcPr>
+            <w:tcW w:type="dxa" w:w="3600"/>
+          </w:tcPr>
+          <w:p>
+            <w:pPr>
+              <w:jc w:val="center"/>
+            </w:pPr>
+            <w:r>
+              <w:t>11:15 - 11:30</w:t>
+            </w:r>
+          </w:p>
+        </w:tc>
+        <w:tc>
+          <w:tcPr>
+            <w:tcW w:type="dxa" w:w="2160"/>
+          </w:tcPr>
+          <w:p>
+            <w:pPr>
+              <w:jc w:val="center"/>
+            </w:pPr>
+            <w:r/>
+          </w:p>
+        </w:tc>
+        <w:tc>
+          <w:tcPr>
+            <w:tcW w:type="dxa" w:w="4320"/>
+          </w:tcPr>
+          <w:p>
+            <w:pPr>
+              <w:jc w:val="center"/>
+            </w:pPr>
+            <w:r>
+              <w:t>INMERSSO BOUTIQUE</w:t>
             </w:r>
           </w:p>
         </w:tc>

</xml_diff>